<commit_message>
Modified cell_prop intensity cells
</commit_message>
<xml_diff>
--- a/basic_analysis/readMe_variables.docx
+++ b/basic_analysis/readMe_variables.docx
@@ -1380,28 +1380,40 @@
     <w:p>
       <w:pPr>
         <w:rPr>
+          <w:lang w:val="en-US"/>
+        </w:rPr>
+      </w:pPr>
+      <w:r>
+        <w:rPr>
+          <w:lang w:val="en-US"/>
+        </w:rPr>
+        <w:t>-Mean intensity of poles:</w:t>
+      </w:r>
+      <w:r>
+        <w:rPr>
+          <w:lang w:val="en-US"/>
+        </w:rPr>
+        <w:t xml:space="preserve"> </w:t>
+      </w:r>
+      <w:r>
+        <w:rPr>
+          <w:lang w:val="en-US"/>
+        </w:rPr>
+        <w:t xml:space="preserve">for each bacterium </w:t>
+      </w:r>
+      <w:r>
+        <w:rPr>
           <w:i/>
           <w:iCs/>
           <w:lang w:val="en-US"/>
         </w:rPr>
-      </w:pPr>
-      <w:r>
-        <w:rPr>
-          <w:lang w:val="en-US"/>
-        </w:rPr>
-        <w:t>-Mean intensity of poles:</w:t>
-      </w:r>
-      <w:r>
-        <w:rPr>
-          <w:lang w:val="en-US"/>
-        </w:rPr>
-        <w:t xml:space="preserve"> </w:t>
-      </w:r>
-      <w:r>
-        <w:rPr>
-          <w:lang w:val="en-US"/>
-        </w:rPr>
-        <w:t xml:space="preserve">for each bacterium </w:t>
+        <w:t>Mean intensity of poles</w:t>
+      </w:r>
+      <w:r>
+        <w:rPr>
+          <w:lang w:val="en-US"/>
+        </w:rPr>
+        <w:t xml:space="preserve"> is a cell of the length of </w:t>
       </w:r>
       <w:r>
         <w:rPr>
@@ -1409,13 +1421,7 @@
           <w:iCs/>
           <w:lang w:val="en-US"/>
         </w:rPr>
-        <w:t>Mean intensity of poles</w:t>
-      </w:r>
-      <w:r>
-        <w:rPr>
-          <w:lang w:val="en-US"/>
-        </w:rPr>
-        <w:t xml:space="preserve"> is a cell of the length of </w:t>
+        <w:t>#frames tracked</w:t>
       </w:r>
       <w:r>
         <w:rPr>
@@ -1423,7 +1429,25 @@
           <w:iCs/>
           <w:lang w:val="en-US"/>
         </w:rPr>
-        <w:t>#frames tracked</w:t>
+        <w:t xml:space="preserve">. </w:t>
+      </w:r>
+      <w:r>
+        <w:rPr>
+          <w:lang w:val="en-US"/>
+        </w:rPr>
+        <w:t>Each element of the cell is a matrix of 2 columns. Column 1 is mean intensity of pole represented i</w:t>
+      </w:r>
+      <w:r>
+        <w:rPr>
+          <w:lang w:val="en-US"/>
+        </w:rPr>
+        <w:t>n</w:t>
+      </w:r>
+      <w:r>
+        <w:rPr>
+          <w:lang w:val="en-US"/>
+        </w:rPr>
+        <w:t xml:space="preserve"> line 1 at </w:t>
       </w:r>
       <w:r>
         <w:rPr>
@@ -1431,25 +1455,13 @@
           <w:iCs/>
           <w:lang w:val="en-US"/>
         </w:rPr>
-        <w:t xml:space="preserve">. </w:t>
-      </w:r>
-      <w:r>
-        <w:rPr>
-          <w:lang w:val="en-US"/>
-        </w:rPr>
-        <w:t>Each element of the cell is a matrix of 2 columns. Column 1 is mean intensity of pole represented i</w:t>
-      </w:r>
-      <w:r>
-        <w:rPr>
-          <w:lang w:val="en-US"/>
-        </w:rPr>
-        <w:t>n</w:t>
-      </w:r>
-      <w:r>
-        <w:rPr>
-          <w:lang w:val="en-US"/>
-        </w:rPr>
-        <w:t xml:space="preserve"> line 1 at </w:t>
+        <w:t xml:space="preserve">Poles coordinates. </w:t>
+      </w:r>
+      <w:r>
+        <w:rPr>
+          <w:lang w:val="en-US"/>
+        </w:rPr>
+        <w:t xml:space="preserve">So, column 2 is line 2 in </w:t>
       </w:r>
       <w:r>
         <w:rPr>
@@ -1461,17 +1473,17 @@
       </w:r>
       <w:r>
         <w:rPr>
-          <w:lang w:val="en-US"/>
-        </w:rPr>
-        <w:t xml:space="preserve">So, column 2 is line 2 in </w:t>
-      </w:r>
-      <w:r>
-        <w:rPr>
           <w:i/>
           <w:iCs/>
           <w:lang w:val="en-US"/>
         </w:rPr>
-        <w:t xml:space="preserve">Poles coordinates. </w:t>
+        <w:br/>
+      </w:r>
+      <w:r>
+        <w:rPr>
+          <w:lang w:val="en-US"/>
+        </w:rPr>
+        <w:t>This cell also contains the mean and max intensity over both poles in columns 2 and 3, respectively.</w:t>
       </w:r>
     </w:p>
     <w:p>
@@ -1678,6 +1690,7 @@
         <w:rPr>
           <w:lang w:val="en-US"/>
         </w:rPr>
+        <w:lastRenderedPageBreak/>
         <w:t>-</w:t>
       </w:r>
       <w:proofErr w:type="spellStart"/>
@@ -1733,7 +1746,6 @@
         <w:rPr>
           <w:lang w:val="en-US"/>
         </w:rPr>
-        <w:lastRenderedPageBreak/>
         <w:t>-Max intensity of poles:</w:t>
       </w:r>
       <w:r>
@@ -1820,7 +1832,29 @@
           <w:iCs/>
           <w:lang w:val="en-US"/>
         </w:rPr>
-        <w:t xml:space="preserve">Poles coordinates. </w:t>
+        <w:t>Poles coordinates.</w:t>
+      </w:r>
+      <w:r>
+        <w:rPr>
+          <w:i/>
+          <w:iCs/>
+          <w:lang w:val="en-US"/>
+        </w:rPr>
+        <w:br/>
+      </w:r>
+      <w:r>
+        <w:rPr>
+          <w:lang w:val="en-US"/>
+        </w:rPr>
+        <w:t>This cell also contains the mean and max intensity over both poles in columns 2 and 3, respectively.</w:t>
+      </w:r>
+      <w:r>
+        <w:rPr>
+          <w:i/>
+          <w:iCs/>
+          <w:lang w:val="en-US"/>
+        </w:rPr>
+        <w:t xml:space="preserve"> </w:t>
       </w:r>
     </w:p>
     <w:p>
@@ -2437,8 +2471,6 @@
         <w:gridCol w:w="1361"/>
         <w:gridCol w:w="1361"/>
         <w:gridCol w:w="1358"/>
-        <w:gridCol w:w="1140"/>
-        <w:gridCol w:w="1140"/>
       </w:tblGrid>
       <w:tr>
         <w:tc>
@@ -2547,42 +2579,6 @@
             </w:r>
           </w:p>
         </w:tc>
-        <w:tc>
-          <w:tcPr>
-            <w:tcW w:w="1140" w:type="dxa"/>
-          </w:tcPr>
-          <w:p>
-            <w:pPr>
-              <w:rPr>
-                <w:lang w:val="en-US"/>
-              </w:rPr>
-            </w:pPr>
-            <w:r>
-              <w:rPr>
-                <w:lang w:val="en-US"/>
-              </w:rPr>
-              <w:t>total whole-cell intensity</w:t>
-            </w:r>
-          </w:p>
-        </w:tc>
-        <w:tc>
-          <w:tcPr>
-            <w:tcW w:w="1140" w:type="dxa"/>
-          </w:tcPr>
-          <w:p>
-            <w:pPr>
-              <w:rPr>
-                <w:lang w:val="en-US"/>
-              </w:rPr>
-            </w:pPr>
-            <w:r>
-              <w:rPr>
-                <w:lang w:val="en-US"/>
-              </w:rPr>
-              <w:t>mean whole-cell intensity</w:t>
-            </w:r>
-          </w:p>
-        </w:tc>
       </w:tr>
     </w:tbl>
     <w:p>
@@ -2742,6 +2738,7 @@
         <w:rPr>
           <w:lang w:val="en-US"/>
         </w:rPr>
+        <w:lastRenderedPageBreak/>
         <w:br/>
         <w:t xml:space="preserve">- Unitary </w:t>
       </w:r>
@@ -2794,7 +2791,6 @@
         <w:rPr>
           <w:lang w:val="en-US"/>
         </w:rPr>
-        <w:lastRenderedPageBreak/>
         <w:t>Data_intensity_non_moving</w:t>
       </w:r>
       <w:proofErr w:type="spellEnd"/>
@@ -3596,6 +3592,7 @@
         <w:rPr>
           <w:lang w:val="en-US"/>
         </w:rPr>
+        <w:lastRenderedPageBreak/>
         <w:br/>
       </w:r>
       <w:proofErr w:type="spellStart"/>

</xml_diff>

<commit_message>
added TransformationMatrices.txt, updated Basic_Analysis_Phase.m and readMe_variables.docx
</commit_message>
<xml_diff>
--- a/basic_analysis/readMe_variables.docx
+++ b/basic_analysis/readMe_variables.docx
@@ -74,7 +74,37 @@
         <w:rPr>
           <w:lang w:val="en-US"/>
         </w:rPr>
-        <w:t xml:space="preserve">In this document I am going to present the different outputs </w:t>
+        <w:t>T</w:t>
+      </w:r>
+      <w:r>
+        <w:rPr>
+          <w:lang w:val="en-US"/>
+        </w:rPr>
+        <w:t xml:space="preserve">his document </w:t>
+      </w:r>
+      <w:r>
+        <w:rPr>
+          <w:lang w:val="en-US"/>
+        </w:rPr>
+        <w:t>explains the</w:t>
+      </w:r>
+      <w:r>
+        <w:rPr>
+          <w:lang w:val="en-US"/>
+        </w:rPr>
+        <w:t xml:space="preserve"> output</w:t>
+      </w:r>
+      <w:r>
+        <w:rPr>
+          <w:lang w:val="en-US"/>
+        </w:rPr>
+        <w:t xml:space="preserve"> variables</w:t>
+      </w:r>
+      <w:r>
+        <w:rPr>
+          <w:lang w:val="en-US"/>
+        </w:rPr>
+        <w:t xml:space="preserve"> </w:t>
       </w:r>
       <w:r>
         <w:rPr>
@@ -98,30 +128,44 @@
           <w:iCs/>
           <w:lang w:val="en-US"/>
         </w:rPr>
-        <w:t>.</w:t>
-      </w:r>
-      <w:r>
-        <w:rPr>
-          <w:lang w:val="en-US"/>
-        </w:rPr>
-        <w:t xml:space="preserve"> The aim of </w:t>
-      </w:r>
-      <w:proofErr w:type="spellStart"/>
+        <w:t xml:space="preserve"> </w:t>
+      </w:r>
+      <w:r>
+        <w:rPr>
+          <w:lang w:val="en-US"/>
+        </w:rPr>
+        <w:t>file</w:t>
+      </w:r>
       <w:r>
         <w:rPr>
           <w:i/>
           <w:iCs/>
           <w:lang w:val="en-US"/>
         </w:rPr>
-        <w:t>variables.mat</w:t>
-      </w:r>
-      <w:proofErr w:type="spellEnd"/>
+        <w:t>.</w:t>
+      </w:r>
+      <w:r>
+        <w:rPr>
+          <w:lang w:val="en-US"/>
+        </w:rPr>
+        <w:t xml:space="preserve"> The aim of </w:t>
+      </w:r>
+      <w:proofErr w:type="spellStart"/>
       <w:r>
         <w:rPr>
           <w:i/>
           <w:iCs/>
           <w:lang w:val="en-US"/>
         </w:rPr>
+        <w:t>variables.mat</w:t>
+      </w:r>
+      <w:proofErr w:type="spellEnd"/>
+      <w:r>
+        <w:rPr>
+          <w:i/>
+          <w:iCs/>
+          <w:lang w:val="en-US"/>
+        </w:rPr>
         <w:t xml:space="preserve"> </w:t>
       </w:r>
       <w:r>
@@ -142,7 +186,19 @@
         <w:rPr>
           <w:lang w:val="en-US"/>
         </w:rPr>
-        <w:t xml:space="preserve"> and reorder it. But also, to extract and save all the information about the intensity. </w:t>
+        <w:t xml:space="preserve"> and reorder it. </w:t>
+      </w:r>
+      <w:r>
+        <w:rPr>
+          <w:lang w:val="en-US"/>
+        </w:rPr>
+        <w:t xml:space="preserve">Then, fluorescence information is extracted from the fluorescent channel image sequences. </w:t>
+      </w:r>
+      <w:r>
+        <w:rPr>
+          <w:lang w:val="en-US"/>
+        </w:rPr>
+        <w:t xml:space="preserve"> </w:t>
       </w:r>
     </w:p>
     <w:p>
@@ -232,21 +288,7 @@
               <w:rPr>
                 <w:lang w:val="en-US"/>
               </w:rPr>
-              <w:t xml:space="preserve"># </w:t>
-            </w:r>
-            <w:proofErr w:type="gramStart"/>
-            <w:r>
-              <w:rPr>
-                <w:lang w:val="en-US"/>
-              </w:rPr>
-              <w:t>frames</w:t>
-            </w:r>
-            <w:proofErr w:type="gramEnd"/>
-            <w:r>
-              <w:rPr>
-                <w:lang w:val="en-US"/>
-              </w:rPr>
-              <w:t xml:space="preserve"> tracked</w:t>
+              <w:t># frames tracked</w:t>
             </w:r>
           </w:p>
         </w:tc>
@@ -265,21 +307,7 @@
               <w:rPr>
                 <w:lang w:val="en-US"/>
               </w:rPr>
-              <w:t xml:space="preserve"># </w:t>
-            </w:r>
-            <w:proofErr w:type="gramStart"/>
-            <w:r>
-              <w:rPr>
-                <w:lang w:val="en-US"/>
-              </w:rPr>
-              <w:t>first</w:t>
-            </w:r>
-            <w:proofErr w:type="gramEnd"/>
-            <w:r>
-              <w:rPr>
-                <w:lang w:val="en-US"/>
-              </w:rPr>
-              <w:t xml:space="preserve"> track frame</w:t>
+              <w:t># first track frame</w:t>
             </w:r>
           </w:p>
         </w:tc>
@@ -427,6 +455,12 @@
           <w:lang w:val="en-US"/>
         </w:rPr>
         <w:t xml:space="preserve"> columns cell: </w:t>
+      </w:r>
+      <w:r>
+        <w:rPr>
+          <w:lang w:val="en-US"/>
+        </w:rPr>
+        <w:t>(if a second fluorescent channel is analyzed, saves additional cell_prop_ch2)</w:t>
       </w:r>
     </w:p>
     <w:tbl>
@@ -798,25 +832,7 @@
                 <w:szCs w:val="18"/>
                 <w:lang w:val="en-US"/>
               </w:rPr>
-              <w:t xml:space="preserve"># </w:t>
-            </w:r>
-            <w:proofErr w:type="gramStart"/>
-            <w:r>
-              <w:rPr>
-                <w:sz w:val="18"/>
-                <w:szCs w:val="18"/>
-                <w:lang w:val="en-US"/>
-              </w:rPr>
-              <w:t>frames</w:t>
-            </w:r>
-            <w:proofErr w:type="gramEnd"/>
-            <w:r>
-              <w:rPr>
-                <w:sz w:val="18"/>
-                <w:szCs w:val="18"/>
-                <w:lang w:val="en-US"/>
-              </w:rPr>
-              <w:t xml:space="preserve"> tracked</w:t>
+              <w:t># frames tracked</w:t>
             </w:r>
           </w:p>
         </w:tc>
@@ -1340,27 +1356,13 @@
         <w:rPr>
           <w:lang w:val="en-US"/>
         </w:rPr>
-        <w:t xml:space="preserve"> Poles are assigned randomly, not based on twitching direction or intensity</w:t>
-      </w:r>
-      <w:proofErr w:type="gramStart"/>
-      <w:r>
-        <w:rPr>
-          <w:lang w:val="en-US"/>
-        </w:rPr>
-        <w:t>.</w:t>
-      </w:r>
-      <w:r>
-        <w:rPr>
-          <w:lang w:val="en-US"/>
-        </w:rPr>
-        <w:t xml:space="preserve"> !!!</w:t>
-      </w:r>
-      <w:proofErr w:type="gramEnd"/>
-      <w:r>
-        <w:rPr>
-          <w:lang w:val="en-US"/>
-        </w:rPr>
-        <w:t xml:space="preserve"> A line is not always the same pole because </w:t>
+        <w:t xml:space="preserve"> Poles are assigned randomly, not based on twitching direction or intensity.</w:t>
+      </w:r>
+      <w:r>
+        <w:rPr>
+          <w:lang w:val="en-US"/>
+        </w:rPr>
+        <w:t xml:space="preserve"> !!! A line is not always the same pole because </w:t>
       </w:r>
       <w:proofErr w:type="spellStart"/>
       <w:r>
@@ -1532,30 +1534,7 @@
           <w:iCs/>
           <w:lang w:val="en-US"/>
         </w:rPr>
-        <w:t xml:space="preserve">. </w:t>
-      </w:r>
-      <w:r>
-        <w:rPr>
-          <w:color w:val="70AD47" w:themeColor="accent6"/>
-          <w:lang w:val="en-US"/>
-        </w:rPr>
-        <w:t>(</w:t>
-      </w:r>
-      <w:proofErr w:type="gramStart"/>
-      <w:r>
-        <w:rPr>
-          <w:color w:val="70AD47" w:themeColor="accent6"/>
-          <w:lang w:val="en-US"/>
-        </w:rPr>
-        <w:t>use</w:t>
-      </w:r>
-      <w:proofErr w:type="gramEnd"/>
-      <w:r>
-        <w:rPr>
-          <w:color w:val="70AD47" w:themeColor="accent6"/>
-          <w:lang w:val="en-US"/>
-        </w:rPr>
-        <w:t>?)</w:t>
+        <w:t>.</w:t>
       </w:r>
     </w:p>
     <w:p>
@@ -2163,21 +2142,7 @@
               <w:rPr>
                 <w:lang w:val="en-US"/>
               </w:rPr>
-              <w:t xml:space="preserve"># </w:t>
-            </w:r>
-            <w:proofErr w:type="gramStart"/>
-            <w:r>
-              <w:rPr>
-                <w:lang w:val="en-US"/>
-              </w:rPr>
-              <w:t>frames</w:t>
-            </w:r>
-            <w:proofErr w:type="gramEnd"/>
-            <w:r>
-              <w:rPr>
-                <w:lang w:val="en-US"/>
-              </w:rPr>
-              <w:t xml:space="preserve"> tracked</w:t>
+              <w:t># frames tracked</w:t>
             </w:r>
           </w:p>
         </w:tc>
@@ -2433,23 +2398,32 @@
           <w:u w:val="single"/>
           <w:lang w:val="en-US"/>
         </w:rPr>
-        <w:t>Intensity</w:t>
-      </w:r>
-      <w:proofErr w:type="spellEnd"/>
+        <w:t>i</w:t>
+      </w:r>
       <w:r>
         <w:rPr>
           <w:b/>
           <w:bCs/>
-          <w:lang w:val="en-US"/>
-        </w:rPr>
-        <w:t>:</w:t>
-      </w:r>
+          <w:u w:val="single"/>
+          <w:lang w:val="en-US"/>
+        </w:rPr>
+        <w:t>ntensity</w:t>
+      </w:r>
+      <w:proofErr w:type="spellEnd"/>
       <w:r>
         <w:rPr>
           <w:b/>
           <w:bCs/>
           <w:lang w:val="en-US"/>
         </w:rPr>
+        <w:t>:</w:t>
+      </w:r>
+      <w:r>
+        <w:rPr>
+          <w:b/>
+          <w:bCs/>
+          <w:lang w:val="en-US"/>
+        </w:rPr>
         <w:t xml:space="preserve"> </w:t>
       </w:r>
       <w:r>
@@ -2457,6 +2431,42 @@
           <w:lang w:val="en-US"/>
         </w:rPr>
         <w:t>5 columns cell:</w:t>
+      </w:r>
+      <w:r>
+        <w:rPr>
+          <w:lang w:val="en-US"/>
+        </w:rPr>
+        <w:t xml:space="preserve"> </w:t>
+      </w:r>
+      <w:r>
+        <w:rPr>
+          <w:lang w:val="en-US"/>
+        </w:rPr>
+        <w:t xml:space="preserve">(if a second fluorescent channel is analyzed, saves additional </w:t>
+      </w:r>
+      <w:r>
+        <w:rPr>
+          <w:lang w:val="en-US"/>
+        </w:rPr>
+        <w:t>Data_</w:t>
+      </w:r>
+      <w:r>
+        <w:rPr>
+          <w:lang w:val="en-US"/>
+        </w:rPr>
+        <w:t>i</w:t>
+      </w:r>
+      <w:r>
+        <w:rPr>
+          <w:lang w:val="en-US"/>
+        </w:rPr>
+        <w:t>ntensity</w:t>
+      </w:r>
+      <w:r>
+        <w:rPr>
+          <w:lang w:val="en-US"/>
+        </w:rPr>
+        <w:t>_ch2)</w:t>
       </w:r>
     </w:p>
     <w:tbl>
@@ -2507,21 +2517,7 @@
               <w:rPr>
                 <w:lang w:val="en-US"/>
               </w:rPr>
-              <w:t xml:space="preserve"># </w:t>
-            </w:r>
-            <w:proofErr w:type="gramStart"/>
-            <w:r>
-              <w:rPr>
-                <w:lang w:val="en-US"/>
-              </w:rPr>
-              <w:t>frames</w:t>
-            </w:r>
-            <w:proofErr w:type="gramEnd"/>
-            <w:r>
-              <w:rPr>
-                <w:lang w:val="en-US"/>
-              </w:rPr>
-              <w:t xml:space="preserve"> tracked</w:t>
+              <w:t># frames tracked</w:t>
             </w:r>
           </w:p>
         </w:tc>
@@ -2944,21 +2940,7 @@
               <w:rPr>
                 <w:lang w:val="en-US"/>
               </w:rPr>
-              <w:t xml:space="preserve"># </w:t>
-            </w:r>
-            <w:proofErr w:type="gramStart"/>
-            <w:r>
-              <w:rPr>
-                <w:lang w:val="en-US"/>
-              </w:rPr>
-              <w:t>frames</w:t>
-            </w:r>
-            <w:proofErr w:type="gramEnd"/>
-            <w:r>
-              <w:rPr>
-                <w:lang w:val="en-US"/>
-              </w:rPr>
-              <w:t xml:space="preserve"> tracked</w:t>
+              <w:t># frames tracked</w:t>
             </w:r>
           </w:p>
         </w:tc>
@@ -3128,7 +3110,6 @@
         <w:t>“</w:t>
       </w:r>
       <w:proofErr w:type="spellStart"/>
-      <w:proofErr w:type="gramStart"/>
       <w:r>
         <w:rPr>
           <w:b/>
@@ -3143,16 +3124,7 @@
           <w:u w:val="single"/>
           <w:lang w:val="en-US"/>
         </w:rPr>
-        <w:t>abel</w:t>
-      </w:r>
-      <w:proofErr w:type="gramEnd"/>
-      <w:r>
-        <w:rPr>
-          <w:b/>
-          <w:u w:val="single"/>
-          <w:lang w:val="en-US"/>
-        </w:rPr>
-        <w:t>_the</w:t>
+        <w:t>abel_the</w:t>
       </w:r>
       <w:r>
         <w:rPr>
@@ -3280,21 +3252,7 @@
         <w:rPr>
           <w:lang w:val="en-GB"/>
         </w:rPr>
-        <w:t xml:space="preserve">column 3: initial number of </w:t>
-      </w:r>
-      <w:proofErr w:type="gramStart"/>
-      <w:r>
-        <w:rPr>
-          <w:lang w:val="en-GB"/>
-        </w:rPr>
-        <w:t>pole</w:t>
-      </w:r>
-      <w:proofErr w:type="gramEnd"/>
-      <w:r>
-        <w:rPr>
-          <w:lang w:val="en-GB"/>
-        </w:rPr>
-        <w:t xml:space="preserve"> I think (MJK) </w:t>
+        <w:t xml:space="preserve">column 3: initial number of pole I think (MJK) </w:t>
       </w:r>
     </w:p>
     <w:p>
@@ -3364,6 +3322,20 @@
         <w:rPr>
           <w:lang w:val="en-US"/>
         </w:rPr>
+        <w:br w:type="page"/>
+      </w:r>
+    </w:p>
+    <w:p>
+      <w:pPr>
+        <w:rPr>
+          <w:lang w:val="en-US"/>
+        </w:rPr>
+      </w:pPr>
+      <w:r>
+        <w:rPr>
+          <w:lang w:val="en-US"/>
+        </w:rPr>
+        <w:lastRenderedPageBreak/>
         <w:t>NOT USED ANYMORE:</w:t>
       </w:r>
     </w:p>
@@ -3463,21 +3435,7 @@
               <w:rPr>
                 <w:lang w:val="en-US"/>
               </w:rPr>
-              <w:t xml:space="preserve"># </w:t>
-            </w:r>
-            <w:proofErr w:type="gramStart"/>
-            <w:r>
-              <w:rPr>
-                <w:lang w:val="en-US"/>
-              </w:rPr>
-              <w:t>frames</w:t>
-            </w:r>
-            <w:proofErr w:type="gramEnd"/>
-            <w:r>
-              <w:rPr>
-                <w:lang w:val="en-US"/>
-              </w:rPr>
-              <w:t xml:space="preserve"> tracked</w:t>
+              <w:t># frames tracked</w:t>
             </w:r>
           </w:p>
         </w:tc>
@@ -3592,7 +3550,6 @@
         <w:rPr>
           <w:lang w:val="en-US"/>
         </w:rPr>
-        <w:lastRenderedPageBreak/>
         <w:br/>
       </w:r>
       <w:proofErr w:type="spellStart"/>
@@ -3639,7 +3596,6 @@
       </w:pPr>
     </w:p>
     <w:sectPr>
-      <w:headerReference w:type="default" r:id="rId8"/>
       <w:pgSz w:w="11906" w:h="16838"/>
       <w:pgMar w:top="1440" w:right="1440" w:bottom="1440" w:left="1440" w:header="708" w:footer="708" w:gutter="0"/>
       <w:cols w:space="708"/>
@@ -3697,19 +3653,6 @@
     </w:p>
   </w:footnote>
 </w:footnotes>
-</file>
-
-<file path=word/header1.xml><?xml version="1.0" encoding="utf-8"?>
-<w:hdr xmlns:wpc="http://schemas.microsoft.com/office/word/2010/wordprocessingCanvas" xmlns:cx="http://schemas.microsoft.com/office/drawing/2014/chartex" xmlns:cx1="http://schemas.microsoft.com/office/drawing/2015/9/8/chartex" xmlns:cx2="http://schemas.microsoft.com/office/drawing/2015/10/21/chartex" xmlns:cx3="http://schemas.microsoft.com/office/drawing/2016/5/9/chartex" xmlns:cx4="http://schemas.microsoft.com/office/drawing/2016/5/10/chartex" xmlns:cx5="http://schemas.microsoft.com/office/drawing/2016/5/11/chartex" xmlns:cx6="http://schemas.microsoft.com/office/drawing/2016/5/12/chartex" xmlns:cx7="http://schemas.microsoft.com/office/drawing/2016/5/13/chartex" xmlns:cx8="http://schemas.microsoft.com/office/drawing/2016/5/14/chartex" xmlns:mc="http://schemas.openxmlformats.org/markup-compatibility/2006" xmlns:aink="http://schemas.microsoft.com/office/drawing/2016/ink" xmlns:am3d="http://schemas.microsoft.com/office/drawing/2017/model3d" xmlns:o="urn:schemas-microsoft-com:office:office" xmlns:r="http://schemas.openxmlformats.org/officeDocument/2006/relationships" xmlns:m="http://schemas.openxmlformats.org/officeDocument/2006/math" xmlns:v="urn:schemas-microsoft-com:vml" xmlns:wp14="http://schemas.microsoft.com/office/word/2010/wordprocessingDrawing" xmlns:wp="http://schemas.openxmlformats.org/drawingml/2006/wordprocessingDrawing" xmlns:w10="urn:schemas-microsoft-com:office:word" xmlns:w="http://schemas.openxmlformats.org/wordprocessingml/2006/main" xmlns:w14="http://schemas.microsoft.com/office/word/2010/wordml" xmlns:w15="http://schemas.microsoft.com/office/word/2012/wordml" xmlns:w16cex="http://schemas.microsoft.com/office/word/2018/wordml/cex" xmlns:w16cid="http://schemas.microsoft.com/office/word/2016/wordml/cid" xmlns:w16="http://schemas.microsoft.com/office/word/2018/wordml" xmlns:w16sdtdh="http://schemas.microsoft.com/office/word/2020/wordml/sdtdatahash" xmlns:w16se="http://schemas.microsoft.com/office/word/2015/wordml/symex" xmlns:wpg="http://schemas.microsoft.com/office/word/2010/wordprocessingGroup" xmlns:wpi="http://schemas.microsoft.com/office/word/2010/wordprocessingInk" xmlns:wne="http://schemas.microsoft.com/office/word/2006/wordml" xmlns:wps="http://schemas.microsoft.com/office/word/2010/wordprocessingShape" mc:Ignorable="w14 w15 w16se w16cid w16 w16cex w16sdtdh wp14">
-  <w:p>
-    <w:pPr>
-      <w:pStyle w:val="Header"/>
-    </w:pPr>
-    <w:r>
-      <w:t>Iscia Vos : vos.iscia@gmail.com</w:t>
-    </w:r>
-  </w:p>
-</w:hdr>
 </file>
 
 <file path=word/numbering.xml><?xml version="1.0" encoding="utf-8"?>

</xml_diff>